<commit_message>
Added Report and Presentation
</commit_message>
<xml_diff>
--- a/Project Report.docx
+++ b/Project Report.docx
@@ -9,7 +9,10 @@
     </w:p>
     <w:p>
       <w:r>
-        <w:t>5 December 2023</w:t>
+        <w:t>10</w:t>
+      </w:r>
+      <w:r>
+        <w:t xml:space="preserve"> December 2023</w:t>
       </w:r>
     </w:p>
     <w:p>
@@ -50,7 +53,7 @@
           <w:sz w:val="24"/>
           <w:szCs w:val="24"/>
         </w:rPr>
-        <w:t>Summary</w:t>
+        <w:t>Introduction</w:t>
       </w:r>
     </w:p>
     <w:p>
@@ -76,19 +79,181 @@
         <w:t xml:space="preserve">a note </w:t>
       </w:r>
       <w:r>
-        <w:t xml:space="preserve">on the seven-segment display. </w:t>
-      </w:r>
-      <w:r>
-        <w:t xml:space="preserve">I did not expect it to be so difficult, but it was. Taking data from the microphone, </w:t>
-      </w:r>
-      <w:r>
-        <w:t xml:space="preserve">which thankfully was in digital format, and determining the frequency from it </w:t>
-      </w:r>
-      <w:r>
-        <w:t>was the biggest challenge.</w:t>
+        <w:t>on the seven-segment display.</w:t>
+      </w:r>
+      <w:r>
+        <w:t xml:space="preserve"> It seemed </w:t>
+      </w:r>
+      <w:r>
+        <w:t>simple</w:t>
+      </w:r>
+      <w:r>
+        <w:t xml:space="preserve">, </w:t>
+      </w:r>
+      <w:r>
+        <w:t xml:space="preserve">as </w:t>
+      </w:r>
+      <w:r>
+        <w:t xml:space="preserve">the process </w:t>
+      </w:r>
+      <w:r>
+        <w:t>in my head show</w:t>
+      </w:r>
+      <w:r>
+        <w:t>s</w:t>
+      </w:r>
+      <w:r>
+        <w:t xml:space="preserve"> in </w:t>
+      </w:r>
+      <w:r>
+        <w:fldChar w:fldCharType="begin"/>
+      </w:r>
+      <w:r>
+        <w:instrText xml:space="preserve"> REF _Ref153119070 \h </w:instrText>
+      </w:r>
+      <w:r>
+        <w:fldChar w:fldCharType="separate"/>
+      </w:r>
+      <w:r>
+        <w:t xml:space="preserve">Figure </w:t>
+      </w:r>
+      <w:r>
+        <w:rPr>
+          <w:noProof/>
+        </w:rPr>
+        <w:t>1</w:t>
+      </w:r>
+      <w:r>
+        <w:fldChar w:fldCharType="end"/>
+      </w:r>
+      <w:r>
+        <w:t>.</w:t>
+      </w:r>
+      <w:r>
+        <w:t xml:space="preserve"> </w:t>
+      </w:r>
+      <w:r>
+        <w:t xml:space="preserve">I </w:t>
+      </w:r>
+      <w:r>
+        <w:t>ended up being very</w:t>
+      </w:r>
+      <w:r>
+        <w:t xml:space="preserve"> difficult</w:t>
+      </w:r>
+      <w:r>
+        <w:t xml:space="preserve">. </w:t>
+      </w:r>
+      <w:r>
+        <w:t xml:space="preserve">Taking data from the microphone, </w:t>
+      </w:r>
+      <w:r>
+        <w:t xml:space="preserve">which </w:t>
+      </w:r>
+      <w:r>
+        <w:t xml:space="preserve">was already </w:t>
+      </w:r>
+      <w:r>
+        <w:t>in</w:t>
+      </w:r>
+      <w:r>
+        <w:t xml:space="preserve"> a</w:t>
+      </w:r>
+      <w:r>
+        <w:t xml:space="preserve"> digital format, and determining the frequency from it </w:t>
+      </w:r>
+      <w:r>
+        <w:t>became an impossible task for the knowledge I have</w:t>
+      </w:r>
+      <w:r>
+        <w:t xml:space="preserve"> within the time frame I had</w:t>
+      </w:r>
+      <w:r>
+        <w:t xml:space="preserve">. </w:t>
+      </w:r>
+      <w:r>
+        <w:t xml:space="preserve">Eventually, a major shift in scope was needed to produce some level of finished </w:t>
+      </w:r>
+      <w:r>
+        <w:t>project.</w:t>
+      </w:r>
+      <w:r>
+        <w:t xml:space="preserve"> </w:t>
       </w:r>
     </w:p>
     <w:p/>
+    <w:p>
+      <w:pPr>
+        <w:keepNext/>
+        <w:jc w:val="center"/>
+      </w:pPr>
+      <w:r>
+        <w:rPr>
+          <w:noProof/>
+        </w:rPr>
+        <w:drawing>
+          <wp:inline distT="0" distB="0" distL="0" distR="0" wp14:anchorId="12BFFAA9" wp14:editId="5F9497B0">
+            <wp:extent cx="5710477" cy="2101762"/>
+            <wp:effectExtent l="0" t="0" r="5080" b="0"/>
+            <wp:docPr id="269223324" name="Picture 1" descr="A diagram of software&#10;&#10;Description automatically generated"/>
+            <wp:cNvGraphicFramePr>
+              <a:graphicFrameLocks xmlns:a="http://schemas.openxmlformats.org/drawingml/2006/main" noChangeAspect="1"/>
+            </wp:cNvGraphicFramePr>
+            <a:graphic xmlns:a="http://schemas.openxmlformats.org/drawingml/2006/main">
+              <a:graphicData uri="http://schemas.openxmlformats.org/drawingml/2006/picture">
+                <pic:pic xmlns:pic="http://schemas.openxmlformats.org/drawingml/2006/picture">
+                  <pic:nvPicPr>
+                    <pic:cNvPr id="269223324" name="Picture 1" descr="A diagram of software&#10;&#10;Description automatically generated"/>
+                    <pic:cNvPicPr/>
+                  </pic:nvPicPr>
+                  <pic:blipFill rotWithShape="1">
+                    <a:blip r:embed="rId4"/>
+                    <a:srcRect l="2629" t="11670" r="1245"/>
+                    <a:stretch/>
+                  </pic:blipFill>
+                  <pic:spPr bwMode="auto">
+                    <a:xfrm>
+                      <a:off x="0" y="0"/>
+                      <a:ext cx="5713282" cy="2102795"/>
+                    </a:xfrm>
+                    <a:prstGeom prst="rect">
+                      <a:avLst/>
+                    </a:prstGeom>
+                    <a:ln>
+                      <a:noFill/>
+                    </a:ln>
+                    <a:extLst>
+                      <a:ext uri="{53640926-AAD7-44D8-BBD7-CCE9431645EC}">
+                        <a14:shadowObscured xmlns:a14="http://schemas.microsoft.com/office/drawing/2010/main"/>
+                      </a:ext>
+                    </a:extLst>
+                  </pic:spPr>
+                </pic:pic>
+              </a:graphicData>
+            </a:graphic>
+          </wp:inline>
+        </w:drawing>
+      </w:r>
+    </w:p>
+    <w:p>
+      <w:pPr>
+        <w:pStyle w:val="Caption"/>
+        <w:jc w:val="center"/>
+      </w:pPr>
+      <w:bookmarkStart w:id="0" w:name="_Ref153119070"/>
+      <w:r>
+        <w:t xml:space="preserve">Figure </w:t>
+      </w:r>
+      <w:fldSimple w:instr=" SEQ Figure \* ARABIC ">
+        <w:r>
+          <w:rPr>
+            <w:noProof/>
+          </w:rPr>
+          <w:t>1</w:t>
+        </w:r>
+      </w:fldSimple>
+      <w:bookmarkEnd w:id="0"/>
+    </w:p>
     <w:p>
       <w:pPr>
         <w:pStyle w:val="Subtitle"/>
@@ -112,10 +277,25 @@
         <w:tab/>
       </w:r>
       <w:r>
-        <w:t xml:space="preserve">Coming into this project with a minimal understanding of the </w:t>
-      </w:r>
-      <w:r>
-        <w:t xml:space="preserve">process of converting audio required a lot of research </w:t>
+        <w:t xml:space="preserve">Coming into this project with a minimal understanding </w:t>
+      </w:r>
+      <w:r>
+        <w:t xml:space="preserve">of </w:t>
+      </w:r>
+      <w:r>
+        <w:t>converting audio</w:t>
+      </w:r>
+      <w:r>
+        <w:t xml:space="preserve"> formats</w:t>
+      </w:r>
+      <w:r>
+        <w:t xml:space="preserve"> required </w:t>
+      </w:r>
+      <w:r>
+        <w:t>many hours of</w:t>
+      </w:r>
+      <w:r>
+        <w:t xml:space="preserve"> research </w:t>
       </w:r>
       <w:r>
         <w:t xml:space="preserve">just to understand what needed to be done. </w:t>
@@ -130,16 +310,130 @@
         <w:t xml:space="preserve"> </w:t>
       </w:r>
       <w:r>
-        <w:t xml:space="preserve">Thankfully Xilinx has an IP built in to Vivado which enabled me to just plug in the variables and </w:t>
-      </w:r>
-      <w:r>
-        <w:t>obtain the transformed data.</w:t>
-      </w:r>
+        <w:t>Xilinx has</w:t>
+      </w:r>
+      <w:r>
+        <w:t xml:space="preserve"> an </w:t>
+      </w:r>
+      <w:r>
+        <w:t xml:space="preserve">FFT </w:t>
+      </w:r>
+      <w:r>
+        <w:t>IP built-in to Vivado,</w:t>
+      </w:r>
+      <w:r>
+        <w:t xml:space="preserve"> which seemed to be the easiest way to </w:t>
+      </w:r>
+      <w:r>
+        <w:t>accomplish an FFT.</w:t>
+      </w:r>
+      <w:r>
+        <w:t xml:space="preserve"> </w:t>
+      </w:r>
+      <w:r>
+        <w:fldChar w:fldCharType="begin"/>
+      </w:r>
+      <w:r>
+        <w:instrText xml:space="preserve"> REF _Ref153119184 \h </w:instrText>
+      </w:r>
+      <w:r>
+        <w:fldChar w:fldCharType="separate"/>
+      </w:r>
+      <w:r>
+        <w:t xml:space="preserve">Figure </w:t>
+      </w:r>
+      <w:r>
+        <w:rPr>
+          <w:noProof/>
+        </w:rPr>
+        <w:t>2</w:t>
+      </w:r>
+      <w:r>
+        <w:fldChar w:fldCharType="end"/>
+      </w:r>
+      <w:r>
+        <w:t xml:space="preserve"> shows the updated </w:t>
+      </w:r>
+      <w:r>
+        <w:t>process needed, after my research.</w:t>
+      </w:r>
+    </w:p>
+    <w:p>
+      <w:pPr>
+        <w:keepNext/>
+        <w:jc w:val="center"/>
+      </w:pPr>
+      <w:r>
+        <w:rPr>
+          <w:noProof/>
+        </w:rPr>
+        <w:lastRenderedPageBreak/>
+        <w:drawing>
+          <wp:inline distT="0" distB="0" distL="0" distR="0" wp14:anchorId="124639A1" wp14:editId="10C16B6E">
+            <wp:extent cx="5943600" cy="3382010"/>
+            <wp:effectExtent l="0" t="0" r="0" b="8890"/>
+            <wp:docPr id="1815302075" name="Picture 1" descr="A diagram of a computer hardware system&#10;&#10;Description automatically generated"/>
+            <wp:cNvGraphicFramePr>
+              <a:graphicFrameLocks xmlns:a="http://schemas.openxmlformats.org/drawingml/2006/main" noChangeAspect="1"/>
+            </wp:cNvGraphicFramePr>
+            <a:graphic xmlns:a="http://schemas.openxmlformats.org/drawingml/2006/main">
+              <a:graphicData uri="http://schemas.openxmlformats.org/drawingml/2006/picture">
+                <pic:pic xmlns:pic="http://schemas.openxmlformats.org/drawingml/2006/picture">
+                  <pic:nvPicPr>
+                    <pic:cNvPr id="1815302075" name="Picture 1" descr="A diagram of a computer hardware system&#10;&#10;Description automatically generated"/>
+                    <pic:cNvPicPr/>
+                  </pic:nvPicPr>
+                  <pic:blipFill>
+                    <a:blip r:embed="rId5"/>
+                    <a:stretch>
+                      <a:fillRect/>
+                    </a:stretch>
+                  </pic:blipFill>
+                  <pic:spPr>
+                    <a:xfrm>
+                      <a:off x="0" y="0"/>
+                      <a:ext cx="5943600" cy="3382010"/>
+                    </a:xfrm>
+                    <a:prstGeom prst="rect">
+                      <a:avLst/>
+                    </a:prstGeom>
+                  </pic:spPr>
+                </pic:pic>
+              </a:graphicData>
+            </a:graphic>
+          </wp:inline>
+        </w:drawing>
+      </w:r>
+    </w:p>
+    <w:p>
+      <w:pPr>
+        <w:pStyle w:val="Caption"/>
+        <w:jc w:val="center"/>
+      </w:pPr>
+      <w:bookmarkStart w:id="1" w:name="_Ref153119184"/>
+      <w:r>
+        <w:t xml:space="preserve">Figure </w:t>
+      </w:r>
+      <w:fldSimple w:instr=" SEQ Figure \* ARABIC ">
+        <w:r>
+          <w:rPr>
+            <w:noProof/>
+          </w:rPr>
+          <w:t>2</w:t>
+        </w:r>
+      </w:fldSimple>
+      <w:bookmarkEnd w:id="1"/>
     </w:p>
     <w:p>
       <w:r>
         <w:tab/>
-        <w:t>The microphone outputs Pulse Density Modulated data, which streams a</w:t>
+        <w:t xml:space="preserve">The </w:t>
+      </w:r>
+      <w:r>
+        <w:t xml:space="preserve">NEXYS4 </w:t>
+      </w:r>
+      <w:r>
+        <w:t>microphone outputs Pulse Density Modulated data, which streams a</w:t>
       </w:r>
       <w:r>
         <w:t xml:space="preserve"> one-bit</w:t>
@@ -154,7 +448,13 @@
         <w:t>the bits</w:t>
       </w:r>
       <w:r>
-        <w:t xml:space="preserve"> carrying the data. To make it easier to use the FFT, I first converted the PDM data to Pulse </w:t>
+        <w:t xml:space="preserve"> carrying the data. To make it easier to use the FFT, I first </w:t>
+      </w:r>
+      <w:r>
+        <w:t xml:space="preserve">tried </w:t>
+      </w:r>
+      <w:r>
+        <w:t xml:space="preserve">the PDM data to Pulse </w:t>
       </w:r>
       <w:r>
         <w:t>Code Modulated data</w:t>
@@ -164,6 +464,9 @@
       </w:r>
     </w:p>
     <w:p>
+      <w:pPr>
+        <w:keepNext/>
+      </w:pPr>
       <w:r>
         <w:rPr>
           <w:noProof/>
@@ -186,7 +489,7 @@
                     </pic:cNvPicPr>
                   </pic:nvPicPr>
                   <pic:blipFill>
-                    <a:blip r:embed="rId4">
+                    <a:blip r:embed="rId6">
                       <a:extLst>
                         <a:ext uri="{28A0092B-C50C-407E-A947-70E740481C1C}">
                           <a14:useLocalDpi xmlns:a14="http://schemas.microsoft.com/office/drawing/2010/main" val="0"/>
@@ -218,14 +521,11 @@
         </w:drawing>
       </w:r>
       <w:r>
-        <w:t xml:space="preserve"> </w:t>
-      </w:r>
-      <w:r>
         <w:rPr>
           <w:noProof/>
         </w:rPr>
         <w:drawing>
-          <wp:inline distT="0" distB="0" distL="0" distR="0" wp14:anchorId="1DBC8FE7" wp14:editId="3DAA8062">
+          <wp:inline distT="0" distB="0" distL="0" distR="0" wp14:anchorId="4555AC2F" wp14:editId="02BB644A">
             <wp:extent cx="2990850" cy="1523963"/>
             <wp:effectExtent l="0" t="0" r="0" b="635"/>
             <wp:docPr id="2" name="Picture 2" descr="Pulse Code Modulation"/>
@@ -242,7 +542,7 @@
                     </pic:cNvPicPr>
                   </pic:nvPicPr>
                   <pic:blipFill>
-                    <a:blip r:embed="rId5">
+                    <a:blip r:embed="rId7">
                       <a:extLst>
                         <a:ext uri="{28A0092B-C50C-407E-A947-70E740481C1C}">
                           <a14:useLocalDpi xmlns:a14="http://schemas.microsoft.com/office/drawing/2010/main" val="0"/>
@@ -274,6 +574,239 @@
         </w:drawing>
       </w:r>
     </w:p>
+    <w:p>
+      <w:r>
+        <w:t xml:space="preserve">I was able to find one resource online about converting PDM to PCM, using a CIC </w:t>
+      </w:r>
+      <w:r>
+        <w:t>Decimation filter. This was another added complication that I did not know how to use.</w:t>
+      </w:r>
+      <w:r>
+        <w:t xml:space="preserve"> After implementing what I could, I did achieve an </w:t>
+      </w:r>
+      <w:r>
+        <w:t>output</w:t>
+      </w:r>
+      <w:r>
+        <w:t xml:space="preserve"> in testing</w:t>
+      </w:r>
+      <w:r>
+        <w:t>,</w:t>
+      </w:r>
+      <w:r>
+        <w:t xml:space="preserve"> but I could not figure out if it was in a PCM format or not.</w:t>
+      </w:r>
+      <w:r>
+        <w:t xml:space="preserve"> I decided to move ahead</w:t>
+      </w:r>
+      <w:r>
+        <w:t xml:space="preserve"> with putting this data into an FFT</w:t>
+      </w:r>
+      <w:r>
+        <w:t xml:space="preserve">, using an example I found involving BRAM. </w:t>
+      </w:r>
+    </w:p>
+    <w:p>
+      <w:r>
+        <w:tab/>
+        <w:t xml:space="preserve">This is where I discovered </w:t>
+      </w:r>
+      <w:r>
+        <w:t>all</w:t>
+      </w:r>
+      <w:r>
+        <w:t xml:space="preserve"> the timing</w:t>
+      </w:r>
+      <w:r>
+        <w:t xml:space="preserve"> and control flags needed for the FFT IP. </w:t>
+      </w:r>
+      <w:r>
+        <w:t xml:space="preserve">The IP user guide from Xilinx did not explain at a high enough level for me to understand, </w:t>
+      </w:r>
+      <w:r>
+        <w:t xml:space="preserve">so I eventually turned to the </w:t>
+      </w:r>
+      <w:proofErr w:type="spellStart"/>
+      <w:r>
+        <w:t>Digilent</w:t>
+      </w:r>
+      <w:proofErr w:type="spellEnd"/>
+      <w:r>
+        <w:t xml:space="preserve"> forum for advice on</w:t>
+      </w:r>
+      <w:r>
+        <w:t xml:space="preserve"> how to accomplish what I wanted, and if it was possible for my current skill </w:t>
+      </w:r>
+      <w:r>
+        <w:lastRenderedPageBreak/>
+        <w:t xml:space="preserve">set. </w:t>
+      </w:r>
+      <w:r>
+        <w:t>I was advised that obtain</w:t>
+      </w:r>
+      <w:r>
+        <w:t>ing</w:t>
+      </w:r>
+      <w:r>
+        <w:t xml:space="preserve"> frequency in the way I wanted would be very hard</w:t>
+      </w:r>
+      <w:r>
+        <w:t>, so I shifted gears into making something that would work.</w:t>
+      </w:r>
+    </w:p>
+    <w:p/>
+    <w:p>
+      <w:pPr>
+        <w:ind w:firstLine="720"/>
+      </w:pPr>
+      <w:r>
+        <w:t>To</w:t>
+      </w:r>
+      <w:r>
+        <w:t xml:space="preserve"> take advantage of the frequency to note conversion I was intending, I decided to </w:t>
+      </w:r>
+      <w:r>
+        <w:t xml:space="preserve">instead take an input from a keyboard and find the note of the frequency typed. </w:t>
+      </w:r>
+      <w:r>
+        <w:t>The process was simple: use the Ps2 core to obtain the input</w:t>
+      </w:r>
+      <w:r>
+        <w:t xml:space="preserve">, process it, and display it on the SSEG using the SSEG core. </w:t>
+      </w:r>
+      <w:r>
+        <w:t>After a day or two of debugging, I was able to achieve a working product.</w:t>
+      </w:r>
+      <w:r>
+        <w:t xml:space="preserve"> </w:t>
+      </w:r>
+    </w:p>
+    <w:p/>
+    <w:p>
+      <w:pPr>
+        <w:pStyle w:val="Subtitle"/>
+        <w:rPr>
+          <w:color w:val="auto"/>
+          <w:sz w:val="24"/>
+          <w:szCs w:val="24"/>
+        </w:rPr>
+      </w:pPr>
+      <w:r>
+        <w:rPr>
+          <w:color w:val="auto"/>
+          <w:sz w:val="24"/>
+          <w:szCs w:val="24"/>
+        </w:rPr>
+        <w:t>Conclusion</w:t>
+      </w:r>
+    </w:p>
+    <w:p>
+      <w:r>
+        <w:tab/>
+        <w:t>Sadly, this</w:t>
+      </w:r>
+      <w:r>
+        <w:t xml:space="preserve"> finished</w:t>
+      </w:r>
+      <w:r>
+        <w:t xml:space="preserve"> project is not as </w:t>
+      </w:r>
+      <w:r>
+        <w:t>complicated as I wanted it to be. Because of the time crunch I ran into</w:t>
+      </w:r>
+      <w:r>
+        <w:t xml:space="preserve"> </w:t>
+      </w:r>
+      <w:r>
+        <w:t xml:space="preserve">it was necessary to </w:t>
+      </w:r>
+      <w:r>
+        <w:t>simplify</w:t>
+      </w:r>
+      <w:r>
+        <w:t xml:space="preserve"> what I was doing</w:t>
+      </w:r>
+      <w:r>
+        <w:t xml:space="preserve">. </w:t>
+      </w:r>
+      <w:r>
+        <w:t xml:space="preserve">I </w:t>
+      </w:r>
+      <w:r>
+        <w:t>learned</w:t>
+      </w:r>
+      <w:r>
+        <w:t xml:space="preserve"> more about signal processing and </w:t>
+      </w:r>
+      <w:r>
+        <w:t xml:space="preserve">what it’s like to try and accomplish something rarely anybody has done. Looking back, I should have tried forums </w:t>
+      </w:r>
+      <w:r>
+        <w:t xml:space="preserve">from early on. The resources I was able to find weren’t high-level enough for me to understand, and a knowledgeable person would have been able to help. </w:t>
+      </w:r>
+      <w:r>
+        <w:t>Asking if my idea was even reasonabl</w:t>
+      </w:r>
+      <w:r>
+        <w:t>y</w:t>
+      </w:r>
+      <w:r>
+        <w:t xml:space="preserve"> doable would also have helped, because then I </w:t>
+      </w:r>
+      <w:r>
+        <w:t xml:space="preserve">could have changed the project </w:t>
+      </w:r>
+      <w:proofErr w:type="gramStart"/>
+      <w:r>
+        <w:t>in</w:t>
+      </w:r>
+      <w:proofErr w:type="gramEnd"/>
+      <w:r>
+        <w:t xml:space="preserve"> something that was doable.</w:t>
+      </w:r>
+    </w:p>
+    <w:p/>
+    <w:p>
+      <w:pPr>
+        <w:pStyle w:val="Subtitle"/>
+        <w:rPr>
+          <w:color w:val="auto"/>
+          <w:sz w:val="24"/>
+          <w:szCs w:val="24"/>
+        </w:rPr>
+      </w:pPr>
+      <w:r>
+        <w:rPr>
+          <w:color w:val="auto"/>
+          <w:sz w:val="24"/>
+          <w:szCs w:val="24"/>
+        </w:rPr>
+        <w:t>GitHub</w:t>
+      </w:r>
+    </w:p>
+    <w:p>
+      <w:hyperlink r:id="rId8" w:history="1">
+        <w:r>
+          <w:rPr>
+            <w:rStyle w:val="Hyperlink"/>
+          </w:rPr>
+          <w:t>ELC4396_Pr</w:t>
+        </w:r>
+        <w:r>
+          <w:rPr>
+            <w:rStyle w:val="Hyperlink"/>
+          </w:rPr>
+          <w:t>o</w:t>
+        </w:r>
+        <w:r>
+          <w:rPr>
+            <w:rStyle w:val="Hyperlink"/>
+          </w:rPr>
+          <w:t>ject</w:t>
+        </w:r>
+      </w:hyperlink>
+    </w:p>
+    <w:p/>
     <w:p/>
     <w:sectPr>
       <w:pgSz w:w="12240" w:h="15840"/>
@@ -778,6 +1311,60 @@
       <w:szCs w:val="56"/>
     </w:rPr>
   </w:style>
+  <w:style w:type="paragraph" w:styleId="Caption">
+    <w:name w:val="caption"/>
+    <w:basedOn w:val="Normal"/>
+    <w:next w:val="Normal"/>
+    <w:uiPriority w:val="35"/>
+    <w:unhideWhenUsed/>
+    <w:qFormat/>
+    <w:rsid w:val="00B82064"/>
+    <w:pPr>
+      <w:spacing w:after="200" w:line="240" w:lineRule="auto"/>
+    </w:pPr>
+    <w:rPr>
+      <w:i/>
+      <w:iCs/>
+      <w:color w:val="44546A" w:themeColor="text2"/>
+      <w:sz w:val="18"/>
+      <w:szCs w:val="18"/>
+    </w:rPr>
+  </w:style>
+  <w:style w:type="character" w:styleId="Hyperlink">
+    <w:name w:val="Hyperlink"/>
+    <w:basedOn w:val="DefaultParagraphFont"/>
+    <w:uiPriority w:val="99"/>
+    <w:unhideWhenUsed/>
+    <w:rsid w:val="00695535"/>
+    <w:rPr>
+      <w:color w:val="0563C1" w:themeColor="hyperlink"/>
+      <w:u w:val="single"/>
+    </w:rPr>
+  </w:style>
+  <w:style w:type="character" w:styleId="UnresolvedMention">
+    <w:name w:val="Unresolved Mention"/>
+    <w:basedOn w:val="DefaultParagraphFont"/>
+    <w:uiPriority w:val="99"/>
+    <w:semiHidden/>
+    <w:unhideWhenUsed/>
+    <w:rsid w:val="00695535"/>
+    <w:rPr>
+      <w:color w:val="605E5C"/>
+      <w:shd w:val="clear" w:color="auto" w:fill="E1DFDD"/>
+    </w:rPr>
+  </w:style>
+  <w:style w:type="character" w:styleId="FollowedHyperlink">
+    <w:name w:val="FollowedHyperlink"/>
+    <w:basedOn w:val="DefaultParagraphFont"/>
+    <w:uiPriority w:val="99"/>
+    <w:semiHidden/>
+    <w:unhideWhenUsed/>
+    <w:rsid w:val="00695535"/>
+    <w:rPr>
+      <w:color w:val="954F72" w:themeColor="followedHyperlink"/>
+      <w:u w:val="single"/>
+    </w:rPr>
+  </w:style>
 </w:styles>
 </file>
 

</xml_diff>